<commit_message>
vault backup: 2024-10-16 13:29:43
</commit_message>
<xml_diff>
--- a/Centennial/Term 1/GNED - A Wellness Approach/Lucas_Vandermaarel_Week 7 Lab.docx
+++ b/Centennial/Term 1/GNED - A Wellness Approach/Lucas_Vandermaarel_Week 7 Lab.docx
@@ -1327,15 +1327,47 @@
                 <w:sz w:val="22"/>
                 <w:szCs w:val="22"/>
               </w:rPr>
-              <w:t>I need to simply buy more food. I do not mind cooking, but rarely are all the ingredients bought completely used up. This annoys me</w:t>
-            </w:r>
-            <w:r>
-              <w:rPr>
-                <w:rFonts w:ascii="Helvetica Light" w:hAnsi="Helvetica Light" w:cs="Arial"/>
-                <w:sz w:val="22"/>
-                <w:szCs w:val="22"/>
-              </w:rPr>
-              <w:t xml:space="preserve"> and has prevented me to </w:t>
+              <w:t>I need to simply buy more food. I do not mind cooking, but rarely are all the ingredients bought completely used up.</w:t>
+            </w:r>
+            <w:r>
+              <w:rPr>
+                <w:rFonts w:ascii="Helvetica Light" w:hAnsi="Helvetica Light" w:cs="Arial"/>
+                <w:sz w:val="22"/>
+                <w:szCs w:val="22"/>
+              </w:rPr>
+              <w:t xml:space="preserve"> For example, I don’t want to eat green onions</w:t>
+            </w:r>
+            <w:r>
+              <w:rPr>
+                <w:rFonts w:ascii="Helvetica Light" w:hAnsi="Helvetica Light" w:cs="Arial"/>
+                <w:sz w:val="22"/>
+                <w:szCs w:val="22"/>
+              </w:rPr>
+              <w:t xml:space="preserve"> as a snack</w:t>
+            </w:r>
+            <w:r>
+              <w:rPr>
+                <w:rFonts w:ascii="Helvetica Light" w:hAnsi="Helvetica Light" w:cs="Arial"/>
+                <w:sz w:val="22"/>
+                <w:szCs w:val="22"/>
+              </w:rPr>
+              <w:t>.</w:t>
+            </w:r>
+            <w:r>
+              <w:rPr>
+                <w:rFonts w:ascii="Helvetica Light" w:hAnsi="Helvetica Light" w:cs="Arial"/>
+                <w:sz w:val="22"/>
+                <w:szCs w:val="22"/>
+              </w:rPr>
+              <w:t xml:space="preserve"> I think I might just buy more food that I can mass produce like stews, rice-based, or pasta-based meals so that I can eat as much as I need each day and make </w:t>
+            </w:r>
+            <w:r>
+              <w:rPr>
+                <w:rFonts w:ascii="Helvetica Light" w:hAnsi="Helvetica Light" w:cs="Arial"/>
+                <w:sz w:val="22"/>
+                <w:szCs w:val="22"/>
+              </w:rPr>
+              <w:t>another batch of something when I’m out.</w:t>
             </w:r>
           </w:p>
         </w:tc>
@@ -1430,6 +1462,70 @@
                 <w:szCs w:val="22"/>
               </w:rPr>
             </w:pPr>
+            <w:r>
+              <w:rPr>
+                <w:rFonts w:ascii="Helvetica Light" w:hAnsi="Helvetica Light" w:cs="Arial"/>
+                <w:sz w:val="22"/>
+                <w:szCs w:val="22"/>
+              </w:rPr>
+              <w:t xml:space="preserve">I believe I have a good handle on my time management. I have </w:t>
+            </w:r>
+            <w:r>
+              <w:rPr>
+                <w:rFonts w:ascii="Helvetica Light" w:hAnsi="Helvetica Light" w:cs="Arial"/>
+                <w:sz w:val="22"/>
+                <w:szCs w:val="22"/>
+              </w:rPr>
+              <w:t>all</w:t>
+            </w:r>
+            <w:r>
+              <w:rPr>
+                <w:rFonts w:ascii="Helvetica Light" w:hAnsi="Helvetica Light" w:cs="Arial"/>
+                <w:sz w:val="22"/>
+                <w:szCs w:val="22"/>
+              </w:rPr>
+              <w:t xml:space="preserve"> </w:t>
+            </w:r>
+            <w:r>
+              <w:rPr>
+                <w:rFonts w:ascii="Helvetica Light" w:hAnsi="Helvetica Light" w:cs="Arial"/>
+                <w:sz w:val="22"/>
+                <w:szCs w:val="22"/>
+              </w:rPr>
+              <w:t xml:space="preserve">of </w:t>
+            </w:r>
+            <w:r>
+              <w:rPr>
+                <w:rFonts w:ascii="Helvetica Light" w:hAnsi="Helvetica Light" w:cs="Arial"/>
+                <w:sz w:val="22"/>
+                <w:szCs w:val="22"/>
+              </w:rPr>
+              <w:t>my classes scheduled on a calendar and then all of my work tasks</w:t>
+            </w:r>
+            <w:r>
+              <w:rPr>
+                <w:rFonts w:ascii="Helvetica Light" w:hAnsi="Helvetica Light" w:cs="Arial"/>
+                <w:sz w:val="22"/>
+                <w:szCs w:val="22"/>
+              </w:rPr>
+              <w:t xml:space="preserve"> and events</w:t>
+            </w:r>
+            <w:r>
+              <w:rPr>
+                <w:rFonts w:ascii="Helvetica Light" w:hAnsi="Helvetica Light" w:cs="Arial"/>
+                <w:sz w:val="22"/>
+                <w:szCs w:val="22"/>
+              </w:rPr>
+              <w:t xml:space="preserve"> scheduled on another calendar. I combine the two calendars and toggle between the two if I want a more focused view</w:t>
+            </w:r>
+            <w:r>
+              <w:rPr>
+                <w:rFonts w:ascii="Helvetica Light" w:hAnsi="Helvetica Light" w:cs="Arial"/>
+                <w:sz w:val="22"/>
+                <w:szCs w:val="22"/>
+              </w:rPr>
+              <w:t>.</w:t>
+            </w:r>
           </w:p>
         </w:tc>
         <w:tc>
@@ -1448,6 +1544,46 @@
                 <w:szCs w:val="22"/>
               </w:rPr>
             </w:pPr>
+            <w:r>
+              <w:rPr>
+                <w:rFonts w:ascii="Helvetica Light" w:hAnsi="Helvetica Light" w:cs="Arial"/>
+                <w:sz w:val="22"/>
+                <w:szCs w:val="22"/>
+              </w:rPr>
+              <w:t>I</w:t>
+            </w:r>
+            <w:r>
+              <w:rPr>
+                <w:rFonts w:ascii="Helvetica Light" w:hAnsi="Helvetica Light" w:cs="Arial"/>
+                <w:sz w:val="22"/>
+                <w:szCs w:val="22"/>
+              </w:rPr>
+              <w:t xml:space="preserve"> check the Pulse app to see all course deadlines and take note of them in my Obsidian notebook. I then order them </w:t>
+            </w:r>
+            <w:r>
+              <w:rPr>
+                <w:rFonts w:ascii="Helvetica Light" w:hAnsi="Helvetica Light" w:cs="Arial"/>
+                <w:sz w:val="22"/>
+                <w:szCs w:val="22"/>
+              </w:rPr>
+              <w:t>by closest to furthest deadline.</w:t>
+            </w:r>
+            <w:r>
+              <w:rPr>
+                <w:rFonts w:ascii="Helvetica Light" w:hAnsi="Helvetica Light" w:cs="Arial"/>
+                <w:sz w:val="22"/>
+                <w:szCs w:val="22"/>
+              </w:rPr>
+              <w:t xml:space="preserve"> I will usually complete school deadlines in this order. However, if there is </w:t>
+            </w:r>
+            <w:r>
+              <w:rPr>
+                <w:rFonts w:ascii="Helvetica Light" w:hAnsi="Helvetica Light" w:cs="Arial"/>
+                <w:sz w:val="22"/>
+                <w:szCs w:val="22"/>
+              </w:rPr>
+              <w:t>a larger assignment, I will start it as early as possible to chip away at it.</w:t>
+            </w:r>
           </w:p>
         </w:tc>
         <w:tc>

</xml_diff>

<commit_message>
vault backup: 2024-10-16 14:29:44
</commit_message>
<xml_diff>
--- a/Centennial/Term 1/GNED - A Wellness Approach/Lucas_Vandermaarel_Week 7 Lab.docx
+++ b/Centennial/Term 1/GNED - A Wellness Approach/Lucas_Vandermaarel_Week 7 Lab.docx
@@ -392,9 +392,9 @@
       </w:tblPr>
       <w:tblGrid>
         <w:gridCol w:w="2014"/>
-        <w:gridCol w:w="3402"/>
-        <w:gridCol w:w="2835"/>
-        <w:gridCol w:w="2835"/>
+        <w:gridCol w:w="3118"/>
+        <w:gridCol w:w="2693"/>
+        <w:gridCol w:w="3261"/>
       </w:tblGrid>
       <w:tr>
         <w:trPr>
@@ -419,7 +419,7 @@
         </w:tc>
         <w:tc>
           <w:tcPr>
-            <w:tcW w:w="3402" w:type="dxa"/>
+            <w:tcW w:w="3118" w:type="dxa"/>
             <w:shd w:val="clear" w:color="auto" w:fill="auto"/>
             <w:vAlign w:val="center"/>
           </w:tcPr>
@@ -450,7 +450,7 @@
         </w:tc>
         <w:tc>
           <w:tcPr>
-            <w:tcW w:w="2835" w:type="dxa"/>
+            <w:tcW w:w="2693" w:type="dxa"/>
             <w:shd w:val="clear" w:color="auto" w:fill="auto"/>
             <w:vAlign w:val="center"/>
           </w:tcPr>
@@ -491,7 +491,7 @@
         </w:tc>
         <w:tc>
           <w:tcPr>
-            <w:tcW w:w="2835" w:type="dxa"/>
+            <w:tcW w:w="3261" w:type="dxa"/>
             <w:shd w:val="clear" w:color="auto" w:fill="auto"/>
             <w:vAlign w:val="center"/>
           </w:tcPr>
@@ -587,7 +587,7 @@
         </w:tc>
         <w:tc>
           <w:tcPr>
-            <w:tcW w:w="3402" w:type="dxa"/>
+            <w:tcW w:w="3118" w:type="dxa"/>
             <w:shd w:val="clear" w:color="auto" w:fill="auto"/>
             <w:vAlign w:val="center"/>
           </w:tcPr>
@@ -629,7 +629,7 @@
         </w:tc>
         <w:tc>
           <w:tcPr>
-            <w:tcW w:w="2835" w:type="dxa"/>
+            <w:tcW w:w="2693" w:type="dxa"/>
             <w:shd w:val="clear" w:color="auto" w:fill="auto"/>
             <w:vAlign w:val="center"/>
           </w:tcPr>
@@ -655,7 +655,7 @@
         </w:tc>
         <w:tc>
           <w:tcPr>
-            <w:tcW w:w="2835" w:type="dxa"/>
+            <w:tcW w:w="3261" w:type="dxa"/>
             <w:shd w:val="clear" w:color="auto" w:fill="auto"/>
             <w:vAlign w:val="center"/>
           </w:tcPr>
@@ -772,7 +772,7 @@
         </w:tc>
         <w:tc>
           <w:tcPr>
-            <w:tcW w:w="3402" w:type="dxa"/>
+            <w:tcW w:w="3118" w:type="dxa"/>
             <w:shd w:val="clear" w:color="auto" w:fill="auto"/>
             <w:vAlign w:val="center"/>
           </w:tcPr>
@@ -798,7 +798,7 @@
         </w:tc>
         <w:tc>
           <w:tcPr>
-            <w:tcW w:w="2835" w:type="dxa"/>
+            <w:tcW w:w="2693" w:type="dxa"/>
             <w:shd w:val="clear" w:color="auto" w:fill="auto"/>
             <w:vAlign w:val="center"/>
           </w:tcPr>
@@ -832,7 +832,7 @@
         </w:tc>
         <w:tc>
           <w:tcPr>
-            <w:tcW w:w="2835" w:type="dxa"/>
+            <w:tcW w:w="3261" w:type="dxa"/>
             <w:shd w:val="clear" w:color="auto" w:fill="auto"/>
             <w:vAlign w:val="center"/>
           </w:tcPr>
@@ -913,7 +913,7 @@
         </w:tc>
         <w:tc>
           <w:tcPr>
-            <w:tcW w:w="3402" w:type="dxa"/>
+            <w:tcW w:w="3118" w:type="dxa"/>
             <w:shd w:val="clear" w:color="auto" w:fill="auto"/>
             <w:vAlign w:val="center"/>
           </w:tcPr>
@@ -1011,7 +1011,7 @@
         </w:tc>
         <w:tc>
           <w:tcPr>
-            <w:tcW w:w="2835" w:type="dxa"/>
+            <w:tcW w:w="2693" w:type="dxa"/>
             <w:shd w:val="clear" w:color="auto" w:fill="auto"/>
             <w:vAlign w:val="center"/>
           </w:tcPr>
@@ -1069,7 +1069,7 @@
         </w:tc>
         <w:tc>
           <w:tcPr>
-            <w:tcW w:w="2835" w:type="dxa"/>
+            <w:tcW w:w="3261" w:type="dxa"/>
             <w:shd w:val="clear" w:color="auto" w:fill="auto"/>
             <w:vAlign w:val="center"/>
           </w:tcPr>
@@ -1223,7 +1223,7 @@
         </w:tc>
         <w:tc>
           <w:tcPr>
-            <w:tcW w:w="3402" w:type="dxa"/>
+            <w:tcW w:w="3118" w:type="dxa"/>
             <w:shd w:val="clear" w:color="auto" w:fill="auto"/>
             <w:vAlign w:val="center"/>
           </w:tcPr>
@@ -1273,7 +1273,7 @@
         </w:tc>
         <w:tc>
           <w:tcPr>
-            <w:tcW w:w="2835" w:type="dxa"/>
+            <w:tcW w:w="2693" w:type="dxa"/>
             <w:shd w:val="clear" w:color="auto" w:fill="auto"/>
             <w:vAlign w:val="center"/>
           </w:tcPr>
@@ -1307,7 +1307,7 @@
         </w:tc>
         <w:tc>
           <w:tcPr>
-            <w:tcW w:w="2835" w:type="dxa"/>
+            <w:tcW w:w="3261" w:type="dxa"/>
             <w:shd w:val="clear" w:color="auto" w:fill="auto"/>
             <w:vAlign w:val="center"/>
           </w:tcPr>
@@ -1448,7 +1448,7 @@
         </w:tc>
         <w:tc>
           <w:tcPr>
-            <w:tcW w:w="3402" w:type="dxa"/>
+            <w:tcW w:w="3118" w:type="dxa"/>
             <w:shd w:val="clear" w:color="auto" w:fill="auto"/>
             <w:vAlign w:val="center"/>
           </w:tcPr>
@@ -1530,7 +1530,7 @@
         </w:tc>
         <w:tc>
           <w:tcPr>
-            <w:tcW w:w="2835" w:type="dxa"/>
+            <w:tcW w:w="2693" w:type="dxa"/>
             <w:shd w:val="clear" w:color="auto" w:fill="auto"/>
             <w:vAlign w:val="center"/>
           </w:tcPr>
@@ -1584,11 +1584,19 @@
               </w:rPr>
               <w:t>a larger assignment, I will start it as early as possible to chip away at it.</w:t>
             </w:r>
+            <w:r>
+              <w:rPr>
+                <w:rFonts w:ascii="Helvetica Light" w:hAnsi="Helvetica Light" w:cs="Arial"/>
+                <w:sz w:val="22"/>
+                <w:szCs w:val="22"/>
+              </w:rPr>
+              <w:t xml:space="preserve"> I find that it’s easier to stay focused by splitting up a large amount of work between days.</w:t>
+            </w:r>
           </w:p>
         </w:tc>
         <w:tc>
           <w:tcPr>
-            <w:tcW w:w="2835" w:type="dxa"/>
+            <w:tcW w:w="3261" w:type="dxa"/>
             <w:shd w:val="clear" w:color="auto" w:fill="auto"/>
             <w:vAlign w:val="center"/>
           </w:tcPr>
@@ -1602,6 +1610,78 @@
                 <w:szCs w:val="22"/>
               </w:rPr>
             </w:pPr>
+            <w:r>
+              <w:rPr>
+                <w:rFonts w:ascii="Helvetica Light" w:hAnsi="Helvetica Light" w:cs="Arial"/>
+                <w:sz w:val="22"/>
+                <w:szCs w:val="22"/>
+              </w:rPr>
+              <w:t>There is not much downtime that my current lifestyle allows for.</w:t>
+            </w:r>
+            <w:r>
+              <w:rPr>
+                <w:rFonts w:ascii="Helvetica Light" w:hAnsi="Helvetica Light" w:cs="Arial"/>
+                <w:sz w:val="22"/>
+                <w:szCs w:val="22"/>
+              </w:rPr>
+              <w:t xml:space="preserve"> </w:t>
+            </w:r>
+            <w:r>
+              <w:rPr>
+                <w:rFonts w:ascii="Helvetica Light" w:hAnsi="Helvetica Light" w:cs="Arial"/>
+                <w:sz w:val="22"/>
+                <w:szCs w:val="22"/>
+              </w:rPr>
+              <w:t xml:space="preserve">Videogames </w:t>
+            </w:r>
+            <w:r>
+              <w:rPr>
+                <w:rFonts w:ascii="Helvetica Light" w:hAnsi="Helvetica Light" w:cs="Arial"/>
+                <w:sz w:val="22"/>
+                <w:szCs w:val="22"/>
+              </w:rPr>
+              <w:t xml:space="preserve">or watching </w:t>
+            </w:r>
+            <w:r>
+              <w:rPr>
+                <w:rFonts w:ascii="Helvetica Light" w:hAnsi="Helvetica Light" w:cs="Arial"/>
+                <w:sz w:val="22"/>
+                <w:szCs w:val="22"/>
+              </w:rPr>
+              <w:t>Youtube</w:t>
+            </w:r>
+            <w:r>
+              <w:rPr>
+                <w:rFonts w:ascii="Helvetica Light" w:hAnsi="Helvetica Light" w:cs="Arial"/>
+                <w:sz w:val="22"/>
+                <w:szCs w:val="22"/>
+              </w:rPr>
+              <w:t xml:space="preserve"> are my first thought of what to do when I sit down. </w:t>
+            </w:r>
+            <w:r>
+              <w:rPr>
+                <w:rFonts w:ascii="Helvetica Light" w:hAnsi="Helvetica Light" w:cs="Arial"/>
+                <w:sz w:val="22"/>
+                <w:szCs w:val="22"/>
+              </w:rPr>
+              <w:t>That being said, I have been able to remind myself about my journey and why I enrolled into this college in the first place.</w:t>
+            </w:r>
+            <w:r>
+              <w:rPr>
+                <w:rFonts w:ascii="Helvetica Light" w:hAnsi="Helvetica Light" w:cs="Arial"/>
+                <w:sz w:val="22"/>
+                <w:szCs w:val="22"/>
+              </w:rPr>
+              <w:t xml:space="preserve"> As a result, I tend to complete an assignment or at least get a large amount done on an assignment before going </w:t>
+            </w:r>
+            <w:r>
+              <w:rPr>
+                <w:rFonts w:ascii="Helvetica Light" w:hAnsi="Helvetica Light" w:cs="Arial"/>
+                <w:sz w:val="22"/>
+                <w:szCs w:val="22"/>
+              </w:rPr>
+              <w:t>to fun activities.</w:t>
+            </w:r>
           </w:p>
         </w:tc>
       </w:tr>
@@ -1641,7 +1721,7 @@
         </w:tc>
         <w:tc>
           <w:tcPr>
-            <w:tcW w:w="3402" w:type="dxa"/>
+            <w:tcW w:w="3118" w:type="dxa"/>
             <w:shd w:val="clear" w:color="auto" w:fill="auto"/>
             <w:vAlign w:val="center"/>
           </w:tcPr>
@@ -1655,11 +1735,147 @@
                 <w:szCs w:val="22"/>
               </w:rPr>
             </w:pPr>
+            <w:r>
+              <w:rPr>
+                <w:rFonts w:ascii="Helvetica Light" w:hAnsi="Helvetica Light" w:cs="Arial"/>
+                <w:sz w:val="22"/>
+                <w:szCs w:val="22"/>
+              </w:rPr>
+              <w:t>I think I am doing alright</w:t>
+            </w:r>
+            <w:r>
+              <w:rPr>
+                <w:rFonts w:ascii="Helvetica Light" w:hAnsi="Helvetica Light" w:cs="Arial"/>
+                <w:sz w:val="22"/>
+                <w:szCs w:val="22"/>
+              </w:rPr>
+              <w:t xml:space="preserve"> i</w:t>
+            </w:r>
+            <w:r>
+              <w:rPr>
+                <w:rFonts w:ascii="Helvetica Light" w:hAnsi="Helvetica Light" w:cs="Arial"/>
+                <w:sz w:val="22"/>
+                <w:szCs w:val="22"/>
+              </w:rPr>
+              <w:t>n how I see myself</w:t>
+            </w:r>
+            <w:r>
+              <w:rPr>
+                <w:rFonts w:ascii="Helvetica Light" w:hAnsi="Helvetica Light" w:cs="Arial"/>
+                <w:sz w:val="22"/>
+                <w:szCs w:val="22"/>
+              </w:rPr>
+              <w:t>.</w:t>
+            </w:r>
+            <w:r>
+              <w:rPr>
+                <w:rFonts w:ascii="Helvetica Light" w:hAnsi="Helvetica Light" w:cs="Arial"/>
+                <w:sz w:val="22"/>
+                <w:szCs w:val="22"/>
+              </w:rPr>
+              <w:t xml:space="preserve"> However,</w:t>
+            </w:r>
+            <w:r>
+              <w:rPr>
+                <w:rFonts w:ascii="Helvetica Light" w:hAnsi="Helvetica Light" w:cs="Arial"/>
+                <w:sz w:val="22"/>
+                <w:szCs w:val="22"/>
+              </w:rPr>
+              <w:t xml:space="preserve"> </w:t>
+            </w:r>
+            <w:r>
+              <w:rPr>
+                <w:rFonts w:ascii="Helvetica Light" w:hAnsi="Helvetica Light" w:cs="Arial"/>
+                <w:sz w:val="22"/>
+                <w:szCs w:val="22"/>
+              </w:rPr>
+              <w:t>s</w:t>
+            </w:r>
+            <w:r>
+              <w:rPr>
+                <w:rFonts w:ascii="Helvetica Light" w:hAnsi="Helvetica Light" w:cs="Arial"/>
+                <w:sz w:val="22"/>
+                <w:szCs w:val="22"/>
+              </w:rPr>
+              <w:t>ometimes I will see myself in a negative light</w:t>
+            </w:r>
+            <w:r>
+              <w:rPr>
+                <w:rFonts w:ascii="Helvetica Light" w:hAnsi="Helvetica Light" w:cs="Arial"/>
+                <w:sz w:val="22"/>
+                <w:szCs w:val="22"/>
+              </w:rPr>
+              <w:t>. Usually, this negativity manifests into thoughts about how</w:t>
+            </w:r>
+            <w:r>
+              <w:rPr>
+                <w:rFonts w:ascii="Helvetica Light" w:hAnsi="Helvetica Light" w:cs="Arial"/>
+                <w:sz w:val="22"/>
+                <w:szCs w:val="22"/>
+              </w:rPr>
+              <w:t xml:space="preserve"> I am not good enough</w:t>
+            </w:r>
+            <w:r>
+              <w:rPr>
+                <w:rFonts w:ascii="Helvetica Light" w:hAnsi="Helvetica Light" w:cs="Arial"/>
+                <w:sz w:val="22"/>
+                <w:szCs w:val="22"/>
+              </w:rPr>
+              <w:t xml:space="preserve"> for whatev</w:t>
+            </w:r>
+            <w:r>
+              <w:rPr>
+                <w:rFonts w:ascii="Helvetica Light" w:hAnsi="Helvetica Light" w:cs="Arial"/>
+                <w:sz w:val="22"/>
+                <w:szCs w:val="22"/>
+              </w:rPr>
+              <w:t>er task I may be struggling with at the time.</w:t>
+            </w:r>
+            <w:r>
+              <w:rPr>
+                <w:rFonts w:ascii="Helvetica Light" w:hAnsi="Helvetica Light" w:cs="Arial"/>
+                <w:sz w:val="22"/>
+                <w:szCs w:val="22"/>
+              </w:rPr>
+              <w:t xml:space="preserve"> </w:t>
+            </w:r>
+            <w:r>
+              <w:rPr>
+                <w:rFonts w:ascii="Helvetica Light" w:hAnsi="Helvetica Light" w:cs="Arial"/>
+                <w:sz w:val="22"/>
+                <w:szCs w:val="22"/>
+              </w:rPr>
+              <w:t xml:space="preserve">This doesn’t last long if I </w:t>
+            </w:r>
+            <w:r>
+              <w:rPr>
+                <w:rFonts w:ascii="Helvetica Light" w:hAnsi="Helvetica Light" w:cs="Arial"/>
+                <w:sz w:val="22"/>
+                <w:szCs w:val="22"/>
+              </w:rPr>
+              <w:t>move to another task</w:t>
+            </w:r>
+            <w:r>
+              <w:rPr>
+                <w:rFonts w:ascii="Helvetica Light" w:hAnsi="Helvetica Light" w:cs="Arial"/>
+                <w:sz w:val="22"/>
+                <w:szCs w:val="22"/>
+              </w:rPr>
+              <w:t>,</w:t>
+            </w:r>
+            <w:r>
+              <w:rPr>
+                <w:rFonts w:ascii="Helvetica Light" w:hAnsi="Helvetica Light" w:cs="Arial"/>
+                <w:sz w:val="22"/>
+                <w:szCs w:val="22"/>
+              </w:rPr>
+              <w:t xml:space="preserve"> and it lasts even less time when I complete whatever task I was struggling with.</w:t>
+            </w:r>
           </w:p>
         </w:tc>
         <w:tc>
           <w:tcPr>
-            <w:tcW w:w="2835" w:type="dxa"/>
+            <w:tcW w:w="2693" w:type="dxa"/>
             <w:shd w:val="clear" w:color="auto" w:fill="auto"/>
             <w:vAlign w:val="center"/>
           </w:tcPr>
@@ -1673,11 +1889,107 @@
                 <w:szCs w:val="22"/>
               </w:rPr>
             </w:pPr>
+            <w:r>
+              <w:rPr>
+                <w:rFonts w:ascii="Helvetica Light" w:hAnsi="Helvetica Light" w:cs="Arial"/>
+                <w:sz w:val="22"/>
+                <w:szCs w:val="22"/>
+              </w:rPr>
+              <w:t>I think I can improve</w:t>
+            </w:r>
+            <w:r>
+              <w:rPr>
+                <w:rFonts w:ascii="Helvetica Light" w:hAnsi="Helvetica Light" w:cs="Arial"/>
+                <w:sz w:val="22"/>
+                <w:szCs w:val="22"/>
+              </w:rPr>
+              <w:t xml:space="preserve"> on the prevention of these negative thoughts</w:t>
+            </w:r>
+            <w:r>
+              <w:rPr>
+                <w:rFonts w:ascii="Helvetica Light" w:hAnsi="Helvetica Light" w:cs="Arial"/>
+                <w:sz w:val="22"/>
+                <w:szCs w:val="22"/>
+              </w:rPr>
+              <w:t>.</w:t>
+            </w:r>
+            <w:r>
+              <w:rPr>
+                <w:rFonts w:ascii="Helvetica Light" w:hAnsi="Helvetica Light" w:cs="Arial"/>
+                <w:sz w:val="22"/>
+                <w:szCs w:val="22"/>
+              </w:rPr>
+              <w:t xml:space="preserve"> </w:t>
+            </w:r>
+            <w:r>
+              <w:rPr>
+                <w:rFonts w:ascii="Helvetica Light" w:hAnsi="Helvetica Light" w:cs="Arial"/>
+                <w:sz w:val="22"/>
+                <w:szCs w:val="22"/>
+              </w:rPr>
+              <w:t xml:space="preserve">I am a big proponent for the impact of the basics in life. </w:t>
+            </w:r>
+            <w:r>
+              <w:rPr>
+                <w:rFonts w:ascii="Helvetica Light" w:hAnsi="Helvetica Light" w:cs="Arial"/>
+                <w:sz w:val="22"/>
+                <w:szCs w:val="22"/>
+              </w:rPr>
+              <w:t>I need to get more sleep, eat more frequently to keep my energy levels balanced</w:t>
+            </w:r>
+            <w:r>
+              <w:rPr>
+                <w:rFonts w:ascii="Helvetica Light" w:hAnsi="Helvetica Light" w:cs="Arial"/>
+                <w:sz w:val="22"/>
+                <w:szCs w:val="22"/>
+              </w:rPr>
+              <w:t xml:space="preserve"> throughout the day</w:t>
+            </w:r>
+            <w:r>
+              <w:rPr>
+                <w:rFonts w:ascii="Helvetica Light" w:hAnsi="Helvetica Light" w:cs="Arial"/>
+                <w:sz w:val="22"/>
+                <w:szCs w:val="22"/>
+              </w:rPr>
+              <w:t>,</w:t>
+            </w:r>
+            <w:r>
+              <w:rPr>
+                <w:rFonts w:ascii="Helvetica Light" w:hAnsi="Helvetica Light" w:cs="Arial"/>
+                <w:sz w:val="22"/>
+                <w:szCs w:val="22"/>
+              </w:rPr>
+              <w:t xml:space="preserve"> and </w:t>
+            </w:r>
+            <w:r>
+              <w:rPr>
+                <w:rFonts w:ascii="Helvetica Light" w:hAnsi="Helvetica Light" w:cs="Arial"/>
+                <w:sz w:val="22"/>
+                <w:szCs w:val="22"/>
+              </w:rPr>
+              <w:t xml:space="preserve">communicate more with my social support </w:t>
+            </w:r>
+            <w:r>
+              <w:rPr>
+                <w:rFonts w:ascii="Helvetica Light" w:hAnsi="Helvetica Light" w:cs="Arial"/>
+                <w:sz w:val="22"/>
+                <w:szCs w:val="22"/>
+              </w:rPr>
+              <w:t>system to</w:t>
+            </w:r>
+            <w:r>
+              <w:rPr>
+                <w:rFonts w:ascii="Helvetica Light" w:hAnsi="Helvetica Light" w:cs="Arial"/>
+                <w:sz w:val="22"/>
+                <w:szCs w:val="22"/>
+              </w:rPr>
+              <w:t xml:space="preserve"> validate my own positive thoughts about myself.</w:t>
+            </w:r>
           </w:p>
         </w:tc>
         <w:tc>
           <w:tcPr>
-            <w:tcW w:w="2835" w:type="dxa"/>
+            <w:tcW w:w="3261" w:type="dxa"/>
             <w:shd w:val="clear" w:color="auto" w:fill="auto"/>
             <w:vAlign w:val="center"/>
           </w:tcPr>
@@ -1691,6 +2003,94 @@
                 <w:szCs w:val="22"/>
               </w:rPr>
             </w:pPr>
+            <w:r>
+              <w:rPr>
+                <w:rFonts w:ascii="Helvetica Light" w:hAnsi="Helvetica Light" w:cs="Arial"/>
+                <w:sz w:val="22"/>
+                <w:szCs w:val="22"/>
+              </w:rPr>
+              <w:t>A technique that</w:t>
+            </w:r>
+            <w:r>
+              <w:rPr>
+                <w:rFonts w:ascii="Helvetica Light" w:hAnsi="Helvetica Light" w:cs="Arial"/>
+                <w:sz w:val="22"/>
+                <w:szCs w:val="22"/>
+              </w:rPr>
+              <w:t xml:space="preserve"> </w:t>
+            </w:r>
+            <w:r>
+              <w:rPr>
+                <w:rFonts w:ascii="Helvetica Light" w:hAnsi="Helvetica Light" w:cs="Arial"/>
+                <w:sz w:val="22"/>
+                <w:szCs w:val="22"/>
+              </w:rPr>
+              <w:t>works for me is logically breaking apart the negative thoughts.</w:t>
+            </w:r>
+            <w:r>
+              <w:rPr>
+                <w:rFonts w:ascii="Helvetica Light" w:hAnsi="Helvetica Light" w:cs="Arial"/>
+                <w:sz w:val="22"/>
+                <w:szCs w:val="22"/>
+              </w:rPr>
+              <w:t xml:space="preserve"> </w:t>
+            </w:r>
+            <w:r>
+              <w:rPr>
+                <w:rFonts w:ascii="Helvetica Light" w:hAnsi="Helvetica Light" w:cs="Arial"/>
+                <w:sz w:val="22"/>
+                <w:szCs w:val="22"/>
+              </w:rPr>
+              <w:t>For example, the negative thought: “I’m not good enough”.</w:t>
+            </w:r>
+            <w:r>
+              <w:rPr>
+                <w:rFonts w:ascii="Helvetica Light" w:hAnsi="Helvetica Light" w:cs="Arial"/>
+                <w:sz w:val="22"/>
+                <w:szCs w:val="22"/>
+              </w:rPr>
+              <w:t xml:space="preserve"> I question the coherency of the thought itself. Good enough for what exactly? What is the metric for good enough? Is there an objective “enough” or is it largely up to perception?</w:t>
+            </w:r>
+            <w:r>
+              <w:rPr>
+                <w:rFonts w:ascii="Helvetica Light" w:hAnsi="Helvetica Light" w:cs="Arial"/>
+                <w:sz w:val="22"/>
+                <w:szCs w:val="22"/>
+              </w:rPr>
+              <w:t xml:space="preserve"> Usually, this </w:t>
+            </w:r>
+            <w:r>
+              <w:rPr>
+                <w:rFonts w:ascii="Helvetica Light" w:hAnsi="Helvetica Light" w:cs="Arial"/>
+                <w:sz w:val="22"/>
+                <w:szCs w:val="22"/>
+              </w:rPr>
+              <w:t>questioning</w:t>
+            </w:r>
+            <w:r>
+              <w:rPr>
+                <w:rFonts w:ascii="Helvetica Light" w:hAnsi="Helvetica Light" w:cs="Arial"/>
+                <w:sz w:val="22"/>
+                <w:szCs w:val="22"/>
+              </w:rPr>
+              <w:t xml:space="preserve"> </w:t>
+            </w:r>
+            <w:r>
+              <w:rPr>
+                <w:rFonts w:ascii="Helvetica Light" w:hAnsi="Helvetica Light" w:cs="Arial"/>
+                <w:sz w:val="22"/>
+                <w:szCs w:val="22"/>
+              </w:rPr>
+              <w:t>of my negative thought ends in that it has</w:t>
+            </w:r>
+            <w:r>
+              <w:rPr>
+                <w:rFonts w:ascii="Helvetica Light" w:hAnsi="Helvetica Light" w:cs="Arial"/>
+                <w:sz w:val="22"/>
+                <w:szCs w:val="22"/>
+              </w:rPr>
+              <w:t xml:space="preserve"> no logical grounds to exist.</w:t>
+            </w:r>
           </w:p>
         </w:tc>
       </w:tr>
@@ -1724,6 +2124,7 @@
                 <w:sz w:val="22"/>
                 <w:szCs w:val="22"/>
               </w:rPr>
+              <w:lastRenderedPageBreak/>
               <w:t xml:space="preserve">Sleep </w:t>
             </w:r>
             <w:r>
@@ -1750,7 +2151,7 @@
         </w:tc>
         <w:tc>
           <w:tcPr>
-            <w:tcW w:w="3402" w:type="dxa"/>
+            <w:tcW w:w="3118" w:type="dxa"/>
             <w:shd w:val="clear" w:color="auto" w:fill="auto"/>
             <w:vAlign w:val="center"/>
           </w:tcPr>
@@ -1764,11 +2165,139 @@
                 <w:szCs w:val="22"/>
               </w:rPr>
             </w:pPr>
+            <w:r>
+              <w:rPr>
+                <w:rFonts w:ascii="Helvetica Light" w:hAnsi="Helvetica Light" w:cs="Arial"/>
+                <w:sz w:val="22"/>
+                <w:szCs w:val="22"/>
+              </w:rPr>
+              <w:t>I am not sleeping well.</w:t>
+            </w:r>
+            <w:r>
+              <w:rPr>
+                <w:rFonts w:ascii="Helvetica Light" w:hAnsi="Helvetica Light" w:cs="Arial"/>
+                <w:sz w:val="22"/>
+                <w:szCs w:val="22"/>
+              </w:rPr>
+              <w:t xml:space="preserve"> Most </w:t>
+            </w:r>
+            <w:r>
+              <w:rPr>
+                <w:rFonts w:ascii="Helvetica Light" w:hAnsi="Helvetica Light" w:cs="Arial"/>
+                <w:sz w:val="22"/>
+                <w:szCs w:val="22"/>
+              </w:rPr>
+              <w:t>weekdays</w:t>
+            </w:r>
+            <w:r>
+              <w:rPr>
+                <w:rFonts w:ascii="Helvetica Light" w:hAnsi="Helvetica Light" w:cs="Arial"/>
+                <w:sz w:val="22"/>
+                <w:szCs w:val="22"/>
+              </w:rPr>
+              <w:t xml:space="preserve"> I am getting between 3.5 hours and 5.5 hours of sleep.</w:t>
+            </w:r>
+            <w:r>
+              <w:rPr>
+                <w:rFonts w:ascii="Helvetica Light" w:hAnsi="Helvetica Light" w:cs="Arial"/>
+                <w:sz w:val="22"/>
+                <w:szCs w:val="22"/>
+              </w:rPr>
+              <w:t xml:space="preserve"> This is not sustainable.</w:t>
+            </w:r>
+            <w:r>
+              <w:rPr>
+                <w:rFonts w:ascii="Helvetica Light" w:hAnsi="Helvetica Light" w:cs="Arial"/>
+                <w:sz w:val="22"/>
+                <w:szCs w:val="22"/>
+              </w:rPr>
+              <w:t xml:space="preserve"> </w:t>
+            </w:r>
+            <w:r>
+              <w:rPr>
+                <w:rFonts w:ascii="Helvetica Light" w:hAnsi="Helvetica Light" w:cs="Arial"/>
+                <w:sz w:val="22"/>
+                <w:szCs w:val="22"/>
+              </w:rPr>
+              <w:t>Sometimes</w:t>
+            </w:r>
+            <w:r>
+              <w:rPr>
+                <w:rFonts w:ascii="Helvetica Light" w:hAnsi="Helvetica Light" w:cs="Arial"/>
+                <w:sz w:val="22"/>
+                <w:szCs w:val="22"/>
+              </w:rPr>
+              <w:t xml:space="preserve"> it is</w:t>
+            </w:r>
+            <w:r>
+              <w:rPr>
+                <w:rFonts w:ascii="Helvetica Light" w:hAnsi="Helvetica Light" w:cs="Arial"/>
+                <w:sz w:val="22"/>
+                <w:szCs w:val="22"/>
+              </w:rPr>
+              <w:t xml:space="preserve"> </w:t>
+            </w:r>
+            <w:r>
+              <w:rPr>
+                <w:rFonts w:ascii="Helvetica Light" w:hAnsi="Helvetica Light" w:cs="Arial"/>
+                <w:sz w:val="22"/>
+                <w:szCs w:val="22"/>
+              </w:rPr>
+              <w:t xml:space="preserve">lingering stress </w:t>
+            </w:r>
+            <w:r>
+              <w:rPr>
+                <w:rFonts w:ascii="Helvetica Light" w:hAnsi="Helvetica Light" w:cs="Arial"/>
+                <w:sz w:val="22"/>
+                <w:szCs w:val="22"/>
+              </w:rPr>
+              <w:t xml:space="preserve">symptoms from the </w:t>
+            </w:r>
+            <w:r>
+              <w:rPr>
+                <w:rFonts w:ascii="Helvetica Light" w:hAnsi="Helvetica Light" w:cs="Arial"/>
+                <w:sz w:val="22"/>
+                <w:szCs w:val="22"/>
+              </w:rPr>
+              <w:t>sprint that my day feels like</w:t>
+            </w:r>
+            <w:r>
+              <w:rPr>
+                <w:rFonts w:ascii="Helvetica Light" w:hAnsi="Helvetica Light" w:cs="Arial"/>
+                <w:sz w:val="22"/>
+                <w:szCs w:val="22"/>
+              </w:rPr>
+              <w:t>,</w:t>
+            </w:r>
+            <w:r>
+              <w:rPr>
+                <w:rFonts w:ascii="Helvetica Light" w:hAnsi="Helvetica Light" w:cs="Arial"/>
+                <w:sz w:val="22"/>
+                <w:szCs w:val="22"/>
+              </w:rPr>
+              <w:t xml:space="preserve"> </w:t>
+            </w:r>
+            <w:r>
+              <w:rPr>
+                <w:rFonts w:ascii="Helvetica Light" w:hAnsi="Helvetica Light" w:cs="Arial"/>
+                <w:sz w:val="22"/>
+                <w:szCs w:val="22"/>
+              </w:rPr>
+              <w:t xml:space="preserve">other times </w:t>
+            </w:r>
+            <w:r>
+              <w:rPr>
+                <w:rFonts w:ascii="Helvetica Light" w:hAnsi="Helvetica Light" w:cs="Arial"/>
+                <w:sz w:val="22"/>
+                <w:szCs w:val="22"/>
+              </w:rPr>
+              <w:t>it is caffeine ingestion too late in the day keeping me up.</w:t>
+            </w:r>
           </w:p>
         </w:tc>
         <w:tc>
           <w:tcPr>
-            <w:tcW w:w="2835" w:type="dxa"/>
+            <w:tcW w:w="2693" w:type="dxa"/>
             <w:shd w:val="clear" w:color="auto" w:fill="auto"/>
             <w:vAlign w:val="center"/>
           </w:tcPr>
@@ -1776,17 +2305,148 @@
             <w:pPr>
               <w:pStyle w:val="NormalWeb"/>
               <w:spacing w:line="276" w:lineRule="auto"/>
-              <w:rPr>
-                <w:rFonts w:ascii="Helvetica Light" w:hAnsi="Helvetica Light" w:cs="Arial"/>
-                <w:sz w:val="22"/>
-                <w:szCs w:val="22"/>
-              </w:rPr>
             </w:pPr>
+            <w:r>
+              <w:rPr>
+                <w:rFonts w:ascii="Helvetica Light" w:hAnsi="Helvetica Light" w:cs="Arial"/>
+                <w:sz w:val="22"/>
+                <w:szCs w:val="22"/>
+              </w:rPr>
+              <w:t>What I need to do is simply set a bedtime and stick to it.</w:t>
+            </w:r>
+            <w:r>
+              <w:rPr>
+                <w:rFonts w:ascii="Helvetica Light" w:hAnsi="Helvetica Light" w:cs="Arial"/>
+                <w:sz w:val="22"/>
+                <w:szCs w:val="22"/>
+              </w:rPr>
+              <w:t xml:space="preserve"> My latest class goes until 10:20PM. I could be asleep by 10:45. This </w:t>
+            </w:r>
+            <w:r>
+              <w:rPr>
+                <w:rFonts w:ascii="Helvetica Light" w:hAnsi="Helvetica Light" w:cs="Arial"/>
+                <w:sz w:val="22"/>
+                <w:szCs w:val="22"/>
+              </w:rPr>
+              <w:t>isn’t too late and my earlier wake up time during the week is 6AM.</w:t>
+            </w:r>
+            <w:r>
+              <w:rPr>
+                <w:rFonts w:ascii="Helvetica Light" w:hAnsi="Helvetica Light" w:cs="Arial"/>
+                <w:sz w:val="22"/>
+                <w:szCs w:val="22"/>
+              </w:rPr>
+              <w:t xml:space="preserve"> This would leave me with at least 7 hours and 15 minutes of sleep</w:t>
+            </w:r>
+            <w:r>
+              <w:rPr>
+                <w:rFonts w:ascii="Helvetica Light" w:hAnsi="Helvetica Light" w:cs="Arial"/>
+                <w:sz w:val="22"/>
+                <w:szCs w:val="22"/>
+              </w:rPr>
+              <w:t xml:space="preserve"> each night</w:t>
+            </w:r>
+            <w:r>
+              <w:rPr>
+                <w:rFonts w:ascii="Helvetica Light" w:hAnsi="Helvetica Light" w:cs="Arial"/>
+                <w:sz w:val="22"/>
+                <w:szCs w:val="22"/>
+              </w:rPr>
+              <w:t>. The issue is that I tend to want to enjoy my day apart from work and school.</w:t>
+            </w:r>
+            <w:r>
+              <w:rPr>
+                <w:rFonts w:ascii="Helvetica Light" w:hAnsi="Helvetica Light" w:cs="Arial"/>
+                <w:sz w:val="22"/>
+                <w:szCs w:val="22"/>
+              </w:rPr>
+              <w:t xml:space="preserve"> However,</w:t>
+            </w:r>
+            <w:r>
+              <w:rPr>
+                <w:rFonts w:ascii="Helvetica Light" w:hAnsi="Helvetica Light" w:cs="Arial"/>
+                <w:sz w:val="22"/>
+                <w:szCs w:val="22"/>
+              </w:rPr>
+              <w:t xml:space="preserve"> </w:t>
+            </w:r>
+            <w:r>
+              <w:rPr>
+                <w:rFonts w:ascii="Helvetica Light" w:hAnsi="Helvetica Light" w:cs="Arial"/>
+                <w:sz w:val="22"/>
+                <w:szCs w:val="22"/>
+              </w:rPr>
+              <w:t>i</w:t>
+            </w:r>
+            <w:r>
+              <w:rPr>
+                <w:rFonts w:ascii="Helvetica Light" w:hAnsi="Helvetica Light" w:cs="Arial"/>
+                <w:sz w:val="22"/>
+                <w:szCs w:val="22"/>
+              </w:rPr>
+              <w:t xml:space="preserve">t is likely </w:t>
+            </w:r>
+            <w:r>
+              <w:rPr>
+                <w:rFonts w:ascii="Helvetica Light" w:hAnsi="Helvetica Light" w:cs="Arial"/>
+                <w:sz w:val="22"/>
+                <w:szCs w:val="22"/>
+              </w:rPr>
+              <w:t>more enjoyable</w:t>
+            </w:r>
+            <w:r>
+              <w:rPr>
+                <w:rFonts w:ascii="Helvetica Light" w:hAnsi="Helvetica Light" w:cs="Arial"/>
+                <w:sz w:val="22"/>
+                <w:szCs w:val="22"/>
+              </w:rPr>
+              <w:t xml:space="preserve"> </w:t>
+            </w:r>
+            <w:r>
+              <w:rPr>
+                <w:rFonts w:ascii="Helvetica Light" w:hAnsi="Helvetica Light" w:cs="Arial"/>
+                <w:sz w:val="22"/>
+                <w:szCs w:val="22"/>
+              </w:rPr>
+              <w:t xml:space="preserve">to be </w:t>
+            </w:r>
+            <w:r>
+              <w:rPr>
+                <w:rFonts w:ascii="Helvetica Light" w:hAnsi="Helvetica Light" w:cs="Arial"/>
+                <w:sz w:val="22"/>
+                <w:szCs w:val="22"/>
+              </w:rPr>
+              <w:t>more rested</w:t>
+            </w:r>
+            <w:r>
+              <w:rPr>
+                <w:rFonts w:ascii="Helvetica Light" w:hAnsi="Helvetica Light" w:cs="Arial"/>
+                <w:sz w:val="22"/>
+                <w:szCs w:val="22"/>
+              </w:rPr>
+              <w:t xml:space="preserve"> during my necessary daily tasks than to have a few hours of watching </w:t>
+            </w:r>
+            <w:r>
+              <w:rPr>
+                <w:rFonts w:ascii="Helvetica Light" w:hAnsi="Helvetica Light" w:cs="Arial"/>
+                <w:sz w:val="22"/>
+                <w:szCs w:val="22"/>
+              </w:rPr>
+              <w:t>Youtube</w:t>
+            </w:r>
+            <w:r>
+              <w:rPr>
+                <w:rFonts w:ascii="Helvetica Light" w:hAnsi="Helvetica Light" w:cs="Arial"/>
+                <w:sz w:val="22"/>
+                <w:szCs w:val="22"/>
+              </w:rPr>
+              <w:t xml:space="preserve"> or playing videogames.</w:t>
+            </w:r>
           </w:p>
         </w:tc>
         <w:tc>
           <w:tcPr>
-            <w:tcW w:w="2835" w:type="dxa"/>
+            <w:tcW w:w="3261" w:type="dxa"/>
             <w:shd w:val="clear" w:color="auto" w:fill="auto"/>
             <w:vAlign w:val="center"/>
           </w:tcPr>
@@ -4237,7 +4897,6 @@
   <w:style w:type="character" w:default="1" w:styleId="DefaultParagraphFont">
     <w:name w:val="Default Paragraph Font"/>
     <w:uiPriority w:val="1"/>
-    <w:semiHidden/>
     <w:unhideWhenUsed/>
   </w:style>
   <w:style w:type="table" w:default="1" w:styleId="TableNormal">

</xml_diff>

<commit_message>
vault backup: 2024-10-16 15:29:44
</commit_message>
<xml_diff>
--- a/Centennial/Term 1/GNED - A Wellness Approach/Lucas_Vandermaarel_Week 7 Lab.docx
+++ b/Centennial/Term 1/GNED - A Wellness Approach/Lucas_Vandermaarel_Week 7 Lab.docx
@@ -1642,6 +1642,7 @@
               </w:rPr>
               <w:t xml:space="preserve">or watching </w:t>
             </w:r>
+            <w:proofErr w:type="spellStart"/>
             <w:r>
               <w:rPr>
                 <w:rFonts w:ascii="Helvetica Light" w:hAnsi="Helvetica Light" w:cs="Arial"/>
@@ -1650,6 +1651,7 @@
               </w:rPr>
               <w:t>Youtube</w:t>
             </w:r>
+            <w:proofErr w:type="spellEnd"/>
             <w:r>
               <w:rPr>
                 <w:rFonts w:ascii="Helvetica Light" w:hAnsi="Helvetica Light" w:cs="Arial"/>
@@ -2426,6 +2428,7 @@
               </w:rPr>
               <w:t xml:space="preserve"> during my necessary daily tasks than to have a few hours of watching </w:t>
             </w:r>
+            <w:proofErr w:type="spellStart"/>
             <w:r>
               <w:rPr>
                 <w:rFonts w:ascii="Helvetica Light" w:hAnsi="Helvetica Light" w:cs="Arial"/>
@@ -2434,13 +2437,22 @@
               </w:rPr>
               <w:t>Youtube</w:t>
             </w:r>
-            <w:r>
-              <w:rPr>
-                <w:rFonts w:ascii="Helvetica Light" w:hAnsi="Helvetica Light" w:cs="Arial"/>
-                <w:sz w:val="22"/>
-                <w:szCs w:val="22"/>
-              </w:rPr>
-              <w:t xml:space="preserve"> or playing videogames.</w:t>
+            <w:proofErr w:type="spellEnd"/>
+            <w:r>
+              <w:rPr>
+                <w:rFonts w:ascii="Helvetica Light" w:hAnsi="Helvetica Light" w:cs="Arial"/>
+                <w:sz w:val="22"/>
+                <w:szCs w:val="22"/>
+              </w:rPr>
+              <w:t xml:space="preserve"> or playing videogames</w:t>
+            </w:r>
+            <w:r>
+              <w:rPr>
+                <w:rFonts w:ascii="Helvetica Light" w:hAnsi="Helvetica Light" w:cs="Arial"/>
+                <w:sz w:val="22"/>
+                <w:szCs w:val="22"/>
+              </w:rPr>
+              <w:t xml:space="preserve"> at night.</w:t>
             </w:r>
           </w:p>
         </w:tc>
@@ -2460,6 +2472,46 @@
                 <w:szCs w:val="22"/>
               </w:rPr>
             </w:pPr>
+            <w:r>
+              <w:rPr>
+                <w:rFonts w:ascii="Helvetica Light" w:hAnsi="Helvetica Light" w:cs="Arial"/>
+                <w:sz w:val="22"/>
+                <w:szCs w:val="22"/>
+              </w:rPr>
+              <w:t xml:space="preserve">I drink caffeine much to late in the day. I tend to drink an energy drink or another coffee </w:t>
+            </w:r>
+            <w:r>
+              <w:rPr>
+                <w:rFonts w:ascii="Helvetica Light" w:hAnsi="Helvetica Light" w:cs="Arial"/>
+                <w:sz w:val="22"/>
+                <w:szCs w:val="22"/>
+              </w:rPr>
+              <w:t>after work so that I can stay awake and attentive to school lectures or assignment</w:t>
+            </w:r>
+            <w:r>
+              <w:rPr>
+                <w:rFonts w:ascii="Helvetica Light" w:hAnsi="Helvetica Light" w:cs="Arial"/>
+                <w:sz w:val="22"/>
+                <w:szCs w:val="22"/>
+              </w:rPr>
+              <w:t xml:space="preserve"> tasks.</w:t>
+            </w:r>
+            <w:r>
+              <w:rPr>
+                <w:rFonts w:ascii="Helvetica Light" w:hAnsi="Helvetica Light" w:cs="Arial"/>
+                <w:sz w:val="22"/>
+                <w:szCs w:val="22"/>
+              </w:rPr>
+              <w:t xml:space="preserve"> </w:t>
+            </w:r>
+            <w:r>
+              <w:rPr>
+                <w:rFonts w:ascii="Helvetica Light" w:hAnsi="Helvetica Light" w:cs="Arial"/>
+                <w:sz w:val="22"/>
+                <w:szCs w:val="22"/>
+              </w:rPr>
+              <w:t xml:space="preserve"> </w:t>
+            </w:r>
           </w:p>
         </w:tc>
       </w:tr>

</xml_diff>